<commit_message>
Update Anirudh Use Case Document for Pre Conditions
</commit_message>
<xml_diff>
--- a/Anirudh/Use Case Document/Use Case Document.docx
+++ b/Anirudh/Use Case Document/Use Case Document.docx
@@ -853,22 +853,8 @@
           <w:b/>
         </w:rPr>
         <w:lastRenderedPageBreak/>
-        <w:t xml:space="preserve">Use Case </w:t>
+        <w:t>Use Case 02</w:t>
       </w:r>
-      <w:proofErr w:type="gramStart"/>
-      <w:r>
-        <w:rPr>
-          <w:b/>
-        </w:rPr>
-        <w:t>0</w:t>
-      </w:r>
-      <w:r>
-        <w:rPr>
-          <w:b/>
-        </w:rPr>
-        <w:t>2</w:t>
-      </w:r>
-      <w:proofErr w:type="gramEnd"/>
       <w:r>
         <w:rPr>
           <w:b/>
@@ -1500,22 +1486,8 @@
         <w:rPr>
           <w:b/>
         </w:rPr>
-        <w:t xml:space="preserve">Use Case </w:t>
+        <w:t>Use Case 03</w:t>
       </w:r>
-      <w:proofErr w:type="gramStart"/>
-      <w:r>
-        <w:rPr>
-          <w:b/>
-        </w:rPr>
-        <w:t>0</w:t>
-      </w:r>
-      <w:r>
-        <w:rPr>
-          <w:b/>
-        </w:rPr>
-        <w:t>3</w:t>
-      </w:r>
-      <w:proofErr w:type="gramEnd"/>
       <w:r>
         <w:rPr>
           <w:b/>
@@ -1570,10 +1542,7 @@
           </w:tcPr>
           <w:p>
             <w:r>
-              <w:t xml:space="preserve">UC </w:t>
-            </w:r>
-            <w:r>
-              <w:t>03</w:t>
+              <w:t>UC 03</w:t>
             </w:r>
           </w:p>
         </w:tc>
@@ -1904,7 +1873,13 @@
                     <w:rPr>
                       <w:b/>
                     </w:rPr>
-                    <w:t>1.</w:t>
+                    <w:t>1</w:t>
+                  </w:r>
+                  <w:r>
+                    <w:rPr>
+                      <w:b/>
+                    </w:rPr>
+                    <w:t>.</w:t>
                   </w:r>
                 </w:p>
               </w:tc>
@@ -1914,15 +1889,7 @@
                 </w:tcPr>
                 <w:p>
                   <w:r>
-                    <w:t xml:space="preserve">Log into </w:t>
-                  </w:r>
-                  <w:proofErr w:type="spellStart"/>
-                  <w:r>
-                    <w:t>NextBox</w:t>
-                  </w:r>
-                  <w:proofErr w:type="spellEnd"/>
-                  <w:r>
-                    <w:t>.</w:t>
+                    <w:t>Select file to rename.</w:t>
                   </w:r>
                 </w:p>
               </w:tc>
@@ -1930,11 +1897,7 @@
                 <w:tcPr>
                   <w:tcW w:w="3303" w:type="dxa"/>
                 </w:tcPr>
-                <w:p>
-                  <w:r>
-                    <w:t>Display the home directory.</w:t>
-                  </w:r>
-                </w:p>
+                <w:p/>
               </w:tc>
             </w:tr>
             <w:tr>
@@ -1952,7 +1915,13 @@
                     <w:rPr>
                       <w:b/>
                     </w:rPr>
-                    <w:t>2.</w:t>
+                    <w:t>2</w:t>
+                  </w:r>
+                  <w:r>
+                    <w:rPr>
+                      <w:b/>
+                    </w:rPr>
+                    <w:t>.</w:t>
                   </w:r>
                 </w:p>
               </w:tc>
@@ -1962,7 +1931,7 @@
                 </w:tcPr>
                 <w:p>
                   <w:r>
-                    <w:t>Select file to rename.</w:t>
+                    <w:t>Click rename.</w:t>
                   </w:r>
                 </w:p>
               </w:tc>
@@ -1988,7 +1957,13 @@
                     <w:rPr>
                       <w:b/>
                     </w:rPr>
-                    <w:t>3.</w:t>
+                    <w:t>3</w:t>
+                  </w:r>
+                  <w:r>
+                    <w:rPr>
+                      <w:b/>
+                    </w:rPr>
+                    <w:t>.</w:t>
                   </w:r>
                 </w:p>
               </w:tc>
@@ -1998,7 +1973,7 @@
                 </w:tcPr>
                 <w:p>
                   <w:r>
-                    <w:t>Click rename.</w:t>
+                    <w:t>Enter the new name.</w:t>
                   </w:r>
                 </w:p>
               </w:tc>
@@ -2024,43 +1999,13 @@
                     <w:rPr>
                       <w:b/>
                     </w:rPr>
-                    <w:t>4.</w:t>
-                  </w:r>
-                </w:p>
-              </w:tc>
-              <w:tc>
-                <w:tcPr>
-                  <w:tcW w:w="3240" w:type="dxa"/>
-                </w:tcPr>
-                <w:p>
-                  <w:r>
-                    <w:t>Enter the new name.</w:t>
-                  </w:r>
-                </w:p>
-              </w:tc>
-              <w:tc>
-                <w:tcPr>
-                  <w:tcW w:w="3303" w:type="dxa"/>
-                </w:tcPr>
-                <w:p/>
-              </w:tc>
-            </w:tr>
-            <w:tr>
-              <w:tc>
-                <w:tcPr>
-                  <w:tcW w:w="426" w:type="dxa"/>
-                </w:tcPr>
-                <w:p>
-                  <w:pPr>
-                    <w:rPr>
-                      <w:b/>
-                    </w:rPr>
-                  </w:pPr>
-                  <w:r>
-                    <w:rPr>
-                      <w:b/>
-                    </w:rPr>
-                    <w:t>5.</w:t>
+                    <w:t>4</w:t>
+                  </w:r>
+                  <w:r>
+                    <w:rPr>
+                      <w:b/>
+                    </w:rPr>
+                    <w:t>.</w:t>
                   </w:r>
                 </w:p>
               </w:tc>
@@ -2214,22 +2159,8 @@
           <w:b/>
         </w:rPr>
         <w:lastRenderedPageBreak/>
-        <w:t xml:space="preserve">Use Case </w:t>
+        <w:t>Use Case 04</w:t>
       </w:r>
-      <w:proofErr w:type="gramStart"/>
-      <w:r>
-        <w:rPr>
-          <w:b/>
-        </w:rPr>
-        <w:t>0</w:t>
-      </w:r>
-      <w:r>
-        <w:rPr>
-          <w:b/>
-        </w:rPr>
-        <w:t>4</w:t>
-      </w:r>
-      <w:proofErr w:type="gramEnd"/>
       <w:r>
         <w:rPr>
           <w:b/>
@@ -2287,10 +2218,7 @@
           </w:tcPr>
           <w:p>
             <w:r>
-              <w:t xml:space="preserve">UC </w:t>
-            </w:r>
-            <w:r>
-              <w:t>04</w:t>
+              <w:t>UC 04</w:t>
             </w:r>
           </w:p>
         </w:tc>
@@ -2473,10 +2401,7 @@
           </w:tcPr>
           <w:p>
             <w:r>
-              <w:t>User should</w:t>
-            </w:r>
-            <w:r>
-              <w:t xml:space="preserve"> be able to see the directory without the file deleted.</w:t>
+              <w:t>User should be able to see the directory without the file deleted.</w:t>
             </w:r>
           </w:p>
         </w:tc>
@@ -2509,10 +2434,7 @@
           </w:tcPr>
           <w:p>
             <w:r>
-              <w:t>O</w:t>
-            </w:r>
-            <w:r>
-              <w:t>nce in 15 Days.</w:t>
+              <w:t>Once in 15 Days.</w:t>
             </w:r>
           </w:p>
         </w:tc>
@@ -2621,7 +2543,13 @@
                     <w:rPr>
                       <w:b/>
                     </w:rPr>
-                    <w:t>1.</w:t>
+                    <w:t>1</w:t>
+                  </w:r>
+                  <w:r>
+                    <w:rPr>
+                      <w:b/>
+                    </w:rPr>
+                    <w:t>.</w:t>
                   </w:r>
                 </w:p>
               </w:tc>
@@ -2631,15 +2559,7 @@
                 </w:tcPr>
                 <w:p>
                   <w:r>
-                    <w:t xml:space="preserve">Log into </w:t>
-                  </w:r>
-                  <w:proofErr w:type="spellStart"/>
-                  <w:r>
-                    <w:t>NextBox</w:t>
-                  </w:r>
-                  <w:proofErr w:type="spellEnd"/>
-                  <w:r>
-                    <w:t>.</w:t>
+                    <w:t>Select file to delete.</w:t>
                   </w:r>
                 </w:p>
               </w:tc>
@@ -2647,11 +2567,7 @@
                 <w:tcPr>
                   <w:tcW w:w="3303" w:type="dxa"/>
                 </w:tcPr>
-                <w:p>
-                  <w:r>
-                    <w:t>Display the home directory.</w:t>
-                  </w:r>
-                </w:p>
+                <w:p/>
               </w:tc>
             </w:tr>
             <w:tr>
@@ -2669,7 +2585,13 @@
                     <w:rPr>
                       <w:b/>
                     </w:rPr>
-                    <w:t>2.</w:t>
+                    <w:t>2</w:t>
+                  </w:r>
+                  <w:r>
+                    <w:rPr>
+                      <w:b/>
+                    </w:rPr>
+                    <w:t>.</w:t>
                   </w:r>
                 </w:p>
               </w:tc>
@@ -2679,10 +2601,7 @@
                 </w:tcPr>
                 <w:p>
                   <w:r>
-                    <w:t>Select file to delete</w:t>
-                  </w:r>
-                  <w:r>
-                    <w:t>.</w:t>
+                    <w:t>Click delete.</w:t>
                   </w:r>
                 </w:p>
               </w:tc>
@@ -2708,7 +2627,13 @@
                     <w:rPr>
                       <w:b/>
                     </w:rPr>
-                    <w:t>3.</w:t>
+                    <w:t>3</w:t>
+                  </w:r>
+                  <w:r>
+                    <w:rPr>
+                      <w:b/>
+                    </w:rPr>
+                    <w:t>.</w:t>
                   </w:r>
                 </w:p>
               </w:tc>
@@ -2718,13 +2643,7 @@
                 </w:tcPr>
                 <w:p>
                   <w:r>
-                    <w:t xml:space="preserve">Click </w:t>
-                  </w:r>
-                  <w:r>
-                    <w:t>delete</w:t>
-                  </w:r>
-                  <w:r>
-                    <w:t>.</w:t>
+                    <w:t>Submit</w:t>
                   </w:r>
                 </w:p>
               </w:tc>
@@ -2732,54 +2651,9 @@
                 <w:tcPr>
                   <w:tcW w:w="3303" w:type="dxa"/>
                 </w:tcPr>
-                <w:p/>
-              </w:tc>
-            </w:tr>
-            <w:tr>
-              <w:tc>
-                <w:tcPr>
-                  <w:tcW w:w="426" w:type="dxa"/>
-                </w:tcPr>
-                <w:p>
-                  <w:pPr>
-                    <w:rPr>
-                      <w:b/>
-                    </w:rPr>
-                  </w:pPr>
-                  <w:r>
-                    <w:rPr>
-                      <w:b/>
-                    </w:rPr>
-                    <w:t>4</w:t>
-                  </w:r>
-                  <w:r>
-                    <w:rPr>
-                      <w:b/>
-                    </w:rPr>
-                    <w:t>.</w:t>
-                  </w:r>
-                </w:p>
-              </w:tc>
-              <w:tc>
-                <w:tcPr>
-                  <w:tcW w:w="3240" w:type="dxa"/>
-                </w:tcPr>
-                <w:p>
-                  <w:r>
-                    <w:t>Submit</w:t>
-                  </w:r>
-                </w:p>
-              </w:tc>
-              <w:tc>
-                <w:tcPr>
-                  <w:tcW w:w="3303" w:type="dxa"/>
-                </w:tcPr>
-                <w:p>
-                  <w:r>
-                    <w:t>Delete the file and display the directory</w:t>
-                  </w:r>
-                  <w:r>
-                    <w:t>.</w:t>
+                <w:p>
+                  <w:r>
+                    <w:t>Delete the file and display the directory.</w:t>
                   </w:r>
                 </w:p>
               </w:tc>
@@ -2933,19 +2807,7 @@
         <w:rPr>
           <w:b/>
         </w:rPr>
-        <w:t xml:space="preserve">Use Case </w:t>
-      </w:r>
-      <w:r>
-        <w:rPr>
-          <w:b/>
-        </w:rPr>
-        <w:t>05:</w:t>
-      </w:r>
-      <w:r>
-        <w:rPr>
-          <w:b/>
-        </w:rPr>
-        <w:t xml:space="preserve"> </w:t>
+        <w:t xml:space="preserve">Use Case 05: </w:t>
       </w:r>
       <w:r>
         <w:t>Copy File</w:t>
@@ -3341,7 +3203,13 @@
                     <w:rPr>
                       <w:b/>
                     </w:rPr>
-                    <w:t>1.</w:t>
+                    <w:t>1</w:t>
+                  </w:r>
+                  <w:r>
+                    <w:rPr>
+                      <w:b/>
+                    </w:rPr>
+                    <w:t>.</w:t>
                   </w:r>
                 </w:p>
               </w:tc>
@@ -3351,13 +3219,8 @@
                 </w:tcPr>
                 <w:p>
                   <w:r>
-                    <w:t xml:space="preserve">Log into </w:t>
-                  </w:r>
-                  <w:proofErr w:type="spellStart"/>
-                  <w:r>
-                    <w:t>NextBox</w:t>
-                  </w:r>
-                  <w:proofErr w:type="spellEnd"/>
+                    <w:t>Select file to copy</w:t>
+                  </w:r>
                   <w:r>
                     <w:t>.</w:t>
                   </w:r>
@@ -3367,11 +3230,7 @@
                 <w:tcPr>
                   <w:tcW w:w="3303" w:type="dxa"/>
                 </w:tcPr>
-                <w:p>
-                  <w:r>
-                    <w:t>Display the home directory.</w:t>
-                  </w:r>
-                </w:p>
+                <w:p/>
               </w:tc>
             </w:tr>
             <w:tr>
@@ -3399,7 +3258,10 @@
                 </w:tcPr>
                 <w:p>
                   <w:r>
-                    <w:t>Select file to copy</w:t>
+                    <w:t xml:space="preserve">Click </w:t>
+                  </w:r>
+                  <w:r>
+                    <w:t>copy</w:t>
                   </w:r>
                   <w:r>
                     <w:t>.</w:t>
@@ -3428,49 +3290,13 @@
                     <w:rPr>
                       <w:b/>
                     </w:rPr>
-                    <w:t>3.</w:t>
-                  </w:r>
-                </w:p>
-              </w:tc>
-              <w:tc>
-                <w:tcPr>
-                  <w:tcW w:w="3240" w:type="dxa"/>
-                </w:tcPr>
-                <w:p>
-                  <w:r>
-                    <w:t xml:space="preserve">Click </w:t>
-                  </w:r>
-                  <w:r>
-                    <w:t>copy</w:t>
-                  </w:r>
-                  <w:r>
+                    <w:t>3</w:t>
+                  </w:r>
+                  <w:r>
+                    <w:rPr>
+                      <w:b/>
+                    </w:rPr>
                     <w:t>.</w:t>
-                  </w:r>
-                </w:p>
-              </w:tc>
-              <w:tc>
-                <w:tcPr>
-                  <w:tcW w:w="3303" w:type="dxa"/>
-                </w:tcPr>
-                <w:p/>
-              </w:tc>
-            </w:tr>
-            <w:tr>
-              <w:tc>
-                <w:tcPr>
-                  <w:tcW w:w="426" w:type="dxa"/>
-                </w:tcPr>
-                <w:p>
-                  <w:pPr>
-                    <w:rPr>
-                      <w:b/>
-                    </w:rPr>
-                  </w:pPr>
-                  <w:r>
-                    <w:rPr>
-                      <w:b/>
-                    </w:rPr>
-                    <w:t>4.</w:t>
                   </w:r>
                 </w:p>
               </w:tc>
@@ -3622,32 +3448,29 @@
       </w:pPr>
     </w:p>
     <w:p>
-      <w:bookmarkStart w:id="0" w:name="_GoBack"/>
-      <w:bookmarkEnd w:id="0"/>
+      <w:pPr>
+        <w:rPr>
+          <w:b/>
+        </w:rPr>
+      </w:pPr>
+    </w:p>
+    <w:p>
+      <w:pPr>
+        <w:rPr>
+          <w:b/>
+        </w:rPr>
+      </w:pPr>
+    </w:p>
+    <w:p>
       <w:r>
         <w:rPr>
           <w:b/>
         </w:rPr>
         <w:lastRenderedPageBreak/>
-        <w:t xml:space="preserve">Use Case </w:t>
+        <w:t xml:space="preserve">Use Case 06: </w:t>
       </w:r>
       <w:r>
-        <w:rPr>
-          <w:b/>
-        </w:rPr>
-        <w:t>06</w:t>
-      </w:r>
-      <w:r>
-        <w:rPr>
-          <w:b/>
-        </w:rPr>
-        <w:t xml:space="preserve">: </w:t>
-      </w:r>
-      <w:r>
-        <w:t>Paste</w:t>
-      </w:r>
-      <w:r>
-        <w:t xml:space="preserve"> File</w:t>
+        <w:t>Paste File</w:t>
       </w:r>
     </w:p>
     <w:tbl>
@@ -3850,13 +3673,7 @@
           </w:tcPr>
           <w:p>
             <w:r>
-              <w:t>User is already logged in and is on the home directory</w:t>
-            </w:r>
-            <w:r>
-              <w:t xml:space="preserve"> at the destination</w:t>
-            </w:r>
-            <w:r>
-              <w:t>.</w:t>
+              <w:t>User is already logged in and is on the home directory.</w:t>
             </w:r>
           </w:p>
         </w:tc>
@@ -4040,7 +3857,13 @@
                     <w:rPr>
                       <w:b/>
                     </w:rPr>
-                    <w:t>1.</w:t>
+                    <w:t>1</w:t>
+                  </w:r>
+                  <w:r>
+                    <w:rPr>
+                      <w:b/>
+                    </w:rPr>
+                    <w:t>.</w:t>
                   </w:r>
                 </w:p>
               </w:tc>
@@ -4050,13 +3873,8 @@
                 </w:tcPr>
                 <w:p>
                   <w:r>
-                    <w:t xml:space="preserve">Log into </w:t>
-                  </w:r>
-                  <w:proofErr w:type="spellStart"/>
-                  <w:r>
-                    <w:t>NextBox</w:t>
-                  </w:r>
-                  <w:proofErr w:type="spellEnd"/>
+                    <w:t>Select destination</w:t>
+                  </w:r>
                   <w:r>
                     <w:t>.</w:t>
                   </w:r>
@@ -4066,11 +3884,7 @@
                 <w:tcPr>
                   <w:tcW w:w="3303" w:type="dxa"/>
                 </w:tcPr>
-                <w:p>
-                  <w:r>
-                    <w:t>Display the home directory.</w:t>
-                  </w:r>
-                </w:p>
+                <w:p/>
               </w:tc>
             </w:tr>
             <w:tr>
@@ -4088,7 +3902,13 @@
                     <w:rPr>
                       <w:b/>
                     </w:rPr>
-                    <w:t>2.</w:t>
+                    <w:t>2</w:t>
+                  </w:r>
+                  <w:r>
+                    <w:rPr>
+                      <w:b/>
+                    </w:rPr>
+                    <w:t>.</w:t>
                   </w:r>
                 </w:p>
               </w:tc>
@@ -4098,7 +3918,10 @@
                 </w:tcPr>
                 <w:p>
                   <w:r>
-                    <w:t>Select destination folder</w:t>
+                    <w:t xml:space="preserve">Click </w:t>
+                  </w:r>
+                  <w:r>
+                    <w:t>Paste</w:t>
                   </w:r>
                   <w:r>
                     <w:t>.</w:t>
@@ -4127,49 +3950,13 @@
                     <w:rPr>
                       <w:b/>
                     </w:rPr>
-                    <w:t>3.</w:t>
-                  </w:r>
-                </w:p>
-              </w:tc>
-              <w:tc>
-                <w:tcPr>
-                  <w:tcW w:w="3240" w:type="dxa"/>
-                </w:tcPr>
-                <w:p>
-                  <w:r>
-                    <w:t xml:space="preserve">Click </w:t>
-                  </w:r>
-                  <w:r>
-                    <w:t>Paste</w:t>
-                  </w:r>
-                  <w:r>
+                    <w:t>3</w:t>
+                  </w:r>
+                  <w:r>
+                    <w:rPr>
+                      <w:b/>
+                    </w:rPr>
                     <w:t>.</w:t>
-                  </w:r>
-                </w:p>
-              </w:tc>
-              <w:tc>
-                <w:tcPr>
-                  <w:tcW w:w="3303" w:type="dxa"/>
-                </w:tcPr>
-                <w:p/>
-              </w:tc>
-            </w:tr>
-            <w:tr>
-              <w:tc>
-                <w:tcPr>
-                  <w:tcW w:w="426" w:type="dxa"/>
-                </w:tcPr>
-                <w:p>
-                  <w:pPr>
-                    <w:rPr>
-                      <w:b/>
-                    </w:rPr>
-                  </w:pPr>
-                  <w:r>
-                    <w:rPr>
-                      <w:b/>
-                    </w:rPr>
-                    <w:t>4.</w:t>
                   </w:r>
                 </w:p>
               </w:tc>
@@ -4326,6 +4113,8 @@
           <w:b/>
         </w:rPr>
       </w:pPr>
+      <w:bookmarkStart w:id="0" w:name="_GoBack"/>
+      <w:bookmarkEnd w:id="0"/>
     </w:p>
     <w:sectPr>
       <w:pgSz w:w="12240" w:h="15840"/>

</xml_diff>

<commit_message>
Update Use Case Document for Exceptions
</commit_message>
<xml_diff>
--- a/Anirudh/Use Case Document/Use Case Document.docx
+++ b/Anirudh/Use Case Document/Use Case Document.docx
@@ -608,13 +608,13 @@
                     <w:t xml:space="preserve">Store details and </w:t>
                   </w:r>
                   <w:r>
-                    <w:t>Check for unique username. If it is not unique error message is displayed and the user is prompted to enter user name again. Else,</w:t>
-                  </w:r>
-                  <w:r>
-                    <w:t xml:space="preserve"> </w:t>
-                  </w:r>
-                  <w:r>
-                    <w:t>create an account with the entered credentials.</w:t>
+                    <w:t>Check for unique username.</w:t>
+                  </w:r>
+                  <w:r>
+                    <w:t xml:space="preserve"> C</w:t>
+                  </w:r>
+                  <w:r>
+                    <w:t>reate an account with the entered credentials.</w:t>
                   </w:r>
                 </w:p>
               </w:tc>
@@ -691,11 +691,21 @@
             <w:tcW w:w="7195" w:type="dxa"/>
           </w:tcPr>
           <w:p>
-            <w:pPr>
-              <w:rPr>
-                <w:b/>
-              </w:rPr>
-            </w:pPr>
+            <w:r>
+              <w:t xml:space="preserve">User Action 5. </w:t>
+            </w:r>
+            <w:r>
+              <w:t xml:space="preserve">If it is not unique </w:t>
+            </w:r>
+            <w:r>
+              <w:t xml:space="preserve">username </w:t>
+            </w:r>
+            <w:r>
+              <w:t>error message is displayed and the user is prompted</w:t>
+            </w:r>
+            <w:r>
+              <w:t xml:space="preserve"> to enter user name again.</w:t>
+            </w:r>
           </w:p>
         </w:tc>
       </w:tr>
@@ -763,6 +773,13 @@
         </w:tc>
       </w:tr>
     </w:tbl>
+    <w:p>
+      <w:pPr>
+        <w:rPr>
+          <w:b/>
+        </w:rPr>
+      </w:pPr>
+    </w:p>
     <w:p>
       <w:pPr>
         <w:rPr>
@@ -1263,7 +1280,7 @@
                 </w:tcPr>
                 <w:p>
                   <w:r>
-                    <w:t>If free plan display welcome message. Else prompt user to enter card details.</w:t>
+                    <w:t xml:space="preserve">If free plan display welcome message. </w:t>
                   </w:r>
                 </w:p>
               </w:tc>
@@ -1416,11 +1433,12 @@
             <w:tcW w:w="7195" w:type="dxa"/>
           </w:tcPr>
           <w:p>
-            <w:pPr>
-              <w:rPr>
-                <w:b/>
-              </w:rPr>
-            </w:pPr>
+            <w:r>
+              <w:t>User Action 1. If not a free plan,</w:t>
+            </w:r>
+            <w:r>
+              <w:t xml:space="preserve"> prompt user to enter card details.</w:t>
+            </w:r>
           </w:p>
         </w:tc>
       </w:tr>
@@ -2152,6 +2170,15 @@
           <w:b/>
         </w:rPr>
       </w:pPr>
+    </w:p>
+    <w:p>
+      <w:pPr>
+        <w:rPr>
+          <w:b/>
+        </w:rPr>
+      </w:pPr>
+      <w:bookmarkStart w:id="0" w:name="_GoBack"/>
+      <w:bookmarkEnd w:id="0"/>
     </w:p>
     <w:p>
       <w:r>
@@ -4113,8 +4140,6 @@
           <w:b/>
         </w:rPr>
       </w:pPr>
-      <w:bookmarkStart w:id="0" w:name="_GoBack"/>
-      <w:bookmarkEnd w:id="0"/>
     </w:p>
     <w:sectPr>
       <w:pgSz w:w="12240" w:h="15840"/>

</xml_diff>